<commit_message>
Updated paper to Glboal Environmental Change format
</commit_message>
<xml_diff>
--- a/paper_figures_tables/figure_1.docx
+++ b/paper_figures_tables/figure_1.docx
@@ -4,7 +4,10 @@
   <w:body>
     <w:p>
       <w:r>
-        <w:t>a) BIODIV30 - UNIFORM30, protected suitable</w:t>
+        <w:t xml:space="preserve">a) </w:t>
+      </w:r>
+      <w:r>
+        <w:t>CURRENT</w:t>
       </w:r>
     </w:p>
     <w:p>
@@ -13,10 +16,10 @@
           <w:noProof/>
         </w:rPr>
         <w:drawing>
-          <wp:inline distT="0" distB="0" distL="0" distR="0" wp14:anchorId="53C022AF" wp14:editId="6D418B23">
-            <wp:extent cx="4297680" cy="1443765"/>
-            <wp:effectExtent l="0" t="0" r="0" b="4445"/>
-            <wp:docPr id="1368748780" name="Picture 1"/>
+          <wp:inline distT="0" distB="0" distL="0" distR="0" wp14:anchorId="3ABF1530" wp14:editId="146D40B8">
+            <wp:extent cx="4297680" cy="1464738"/>
+            <wp:effectExtent l="0" t="0" r="0" b="0"/>
+            <wp:docPr id="1328215713" name="Picture 5"/>
             <wp:cNvGraphicFramePr>
               <a:graphicFrameLocks xmlns:a="http://schemas.openxmlformats.org/drawingml/2006/main" noChangeAspect="1"/>
             </wp:cNvGraphicFramePr>
@@ -24,18 +27,18 @@
               <a:graphicData uri="http://schemas.openxmlformats.org/drawingml/2006/picture">
                 <pic:pic xmlns:pic="http://schemas.openxmlformats.org/drawingml/2006/picture">
                   <pic:nvPicPr>
-                    <pic:cNvPr id="1368748780" name="Picture 1368748780"/>
+                    <pic:cNvPr id="1328215713" name="Picture 1328215713"/>
                     <pic:cNvPicPr/>
                   </pic:nvPicPr>
                   <pic:blipFill rotWithShape="1">
-                    <a:blip r:embed="rId5"/>
-                    <a:srcRect t="27167" b="39239"/>
+                    <a:blip r:embed="rId7"/>
+                    <a:srcRect t="26972" b="38946"/>
                     <a:stretch/>
                   </pic:blipFill>
                   <pic:spPr bwMode="auto">
                     <a:xfrm>
                       <a:off x="0" y="0"/>
-                      <a:ext cx="4297680" cy="1443765"/>
+                      <a:ext cx="4297680" cy="1464738"/>
                     </a:xfrm>
                     <a:prstGeom prst="rect">
                       <a:avLst/>
@@ -58,7 +61,7 @@
     </w:p>
     <w:p>
       <w:r>
-        <w:t>b) BIODIV30 - UNIFORM30, protected unsuitable</w:t>
+        <w:t>b) UNIFORM30</w:t>
       </w:r>
     </w:p>
     <w:p>
@@ -67,10 +70,10 @@
           <w:noProof/>
         </w:rPr>
         <w:drawing>
-          <wp:inline distT="0" distB="0" distL="0" distR="0" wp14:anchorId="3264045A" wp14:editId="06426418">
-            <wp:extent cx="4297680" cy="1447949"/>
-            <wp:effectExtent l="0" t="0" r="0" b="0"/>
-            <wp:docPr id="1938062746" name="Picture 2"/>
+          <wp:inline distT="0" distB="0" distL="0" distR="0" wp14:anchorId="75C748CF" wp14:editId="30393FA9">
+            <wp:extent cx="4297680" cy="1473157"/>
+            <wp:effectExtent l="0" t="0" r="0" b="635"/>
+            <wp:docPr id="830803251" name="Picture 6"/>
             <wp:cNvGraphicFramePr>
               <a:graphicFrameLocks xmlns:a="http://schemas.openxmlformats.org/drawingml/2006/main" noChangeAspect="1"/>
             </wp:cNvGraphicFramePr>
@@ -78,18 +81,18 @@
               <a:graphicData uri="http://schemas.openxmlformats.org/drawingml/2006/picture">
                 <pic:pic xmlns:pic="http://schemas.openxmlformats.org/drawingml/2006/picture">
                   <pic:nvPicPr>
-                    <pic:cNvPr id="1938062746" name="Picture 1938062746"/>
+                    <pic:cNvPr id="830803251" name="Picture 830803251"/>
                     <pic:cNvPicPr/>
                   </pic:nvPicPr>
                   <pic:blipFill rotWithShape="1">
-                    <a:blip r:embed="rId6"/>
-                    <a:srcRect t="27167" b="39142"/>
+                    <a:blip r:embed="rId8"/>
+                    <a:srcRect t="26777" b="38945"/>
                     <a:stretch/>
                   </pic:blipFill>
                   <pic:spPr bwMode="auto">
                     <a:xfrm>
                       <a:off x="0" y="0"/>
-                      <a:ext cx="4297680" cy="1447949"/>
+                      <a:ext cx="4297680" cy="1473157"/>
                     </a:xfrm>
                     <a:prstGeom prst="rect">
                       <a:avLst/>
@@ -112,7 +115,7 @@
     </w:p>
     <w:p>
       <w:r>
-        <w:t>c) BIODIV - UNIFORM30, protected suitable</w:t>
+        <w:t>c) BIODIV30</w:t>
       </w:r>
     </w:p>
     <w:p>
@@ -121,10 +124,10 @@
           <w:noProof/>
         </w:rPr>
         <w:drawing>
-          <wp:inline distT="0" distB="0" distL="0" distR="0" wp14:anchorId="20FDB505" wp14:editId="2B807F51">
-            <wp:extent cx="4297680" cy="1447949"/>
-            <wp:effectExtent l="0" t="0" r="0" b="0"/>
-            <wp:docPr id="501686642" name="Picture 3"/>
+          <wp:inline distT="0" distB="0" distL="0" distR="0" wp14:anchorId="499F8F50" wp14:editId="6928AC29">
+            <wp:extent cx="4297680" cy="1468946"/>
+            <wp:effectExtent l="0" t="0" r="0" b="4445"/>
+            <wp:docPr id="485514318" name="Picture 7"/>
             <wp:cNvGraphicFramePr>
               <a:graphicFrameLocks xmlns:a="http://schemas.openxmlformats.org/drawingml/2006/main" noChangeAspect="1"/>
             </wp:cNvGraphicFramePr>
@@ -132,18 +135,18 @@
               <a:graphicData uri="http://schemas.openxmlformats.org/drawingml/2006/picture">
                 <pic:pic xmlns:pic="http://schemas.openxmlformats.org/drawingml/2006/picture">
                   <pic:nvPicPr>
-                    <pic:cNvPr id="501686642" name="Picture 501686642"/>
+                    <pic:cNvPr id="485514318" name="Picture 485514318"/>
                     <pic:cNvPicPr/>
                   </pic:nvPicPr>
                   <pic:blipFill rotWithShape="1">
-                    <a:blip r:embed="rId7"/>
-                    <a:srcRect t="27167" b="39142"/>
+                    <a:blip r:embed="rId9"/>
+                    <a:srcRect t="26874" b="38946"/>
                     <a:stretch/>
                   </pic:blipFill>
                   <pic:spPr bwMode="auto">
                     <a:xfrm>
                       <a:off x="0" y="0"/>
-                      <a:ext cx="4297680" cy="1447949"/>
+                      <a:ext cx="4297680" cy="1468946"/>
                     </a:xfrm>
                     <a:prstGeom prst="rect">
                       <a:avLst/>
@@ -166,7 +169,7 @@
     </w:p>
     <w:p>
       <w:r>
-        <w:t>d) BIODIV - UNIFORM30, protected unsuitable</w:t>
+        <w:t>d) BIODIV</w:t>
       </w:r>
     </w:p>
     <w:p>
@@ -175,10 +178,10 @@
           <w:noProof/>
         </w:rPr>
         <w:drawing>
-          <wp:inline distT="0" distB="0" distL="0" distR="0" wp14:anchorId="644DBFBE" wp14:editId="1F91073B">
-            <wp:extent cx="4297680" cy="1937606"/>
-            <wp:effectExtent l="0" t="0" r="0" b="5715"/>
-            <wp:docPr id="367357865" name="Picture 4"/>
+          <wp:inline distT="0" distB="0" distL="0" distR="0" wp14:anchorId="0081DF44" wp14:editId="4F26E091">
+            <wp:extent cx="4297680" cy="1987923"/>
+            <wp:effectExtent l="0" t="0" r="0" b="6350"/>
+            <wp:docPr id="509855383" name="Picture 8"/>
             <wp:cNvGraphicFramePr>
               <a:graphicFrameLocks xmlns:a="http://schemas.openxmlformats.org/drawingml/2006/main" noChangeAspect="1"/>
             </wp:cNvGraphicFramePr>
@@ -186,18 +189,18 @@
               <a:graphicData uri="http://schemas.openxmlformats.org/drawingml/2006/picture">
                 <pic:pic xmlns:pic="http://schemas.openxmlformats.org/drawingml/2006/picture">
                   <pic:nvPicPr>
-                    <pic:cNvPr id="367357865" name="Picture 367357865"/>
+                    <pic:cNvPr id="509855383" name="Picture 509855383"/>
                     <pic:cNvPicPr/>
                   </pic:nvPicPr>
                   <pic:blipFill rotWithShape="1">
-                    <a:blip r:embed="rId8"/>
-                    <a:srcRect t="27069" b="27846"/>
+                    <a:blip r:embed="rId10"/>
+                    <a:srcRect t="26777" b="26967"/>
                     <a:stretch/>
                   </pic:blipFill>
                   <pic:spPr bwMode="auto">
                     <a:xfrm>
                       <a:off x="0" y="0"/>
-                      <a:ext cx="4297680" cy="1937606"/>
+                      <a:ext cx="4297680" cy="1987923"/>
                     </a:xfrm>
                     <a:prstGeom prst="rect">
                       <a:avLst/>
@@ -218,7 +221,6 @@
         </w:drawing>
       </w:r>
     </w:p>
-    <w:p/>
     <w:sectPr>
       <w:pgSz w:w="12240" w:h="15840"/>
       <w:pgMar w:top="1440" w:right="1440" w:bottom="1440" w:left="1440" w:header="720" w:footer="720" w:gutter="0"/>
@@ -229,12 +231,62 @@
 </w:document>
 </file>
 
+<file path=word/endnotes.xml><?xml version="1.0" encoding="utf-8"?>
+<w:endnotes xmlns:wpc="http://schemas.microsoft.com/office/word/2010/wordprocessingCanvas" xmlns:cx="http://schemas.microsoft.com/office/drawing/2014/chartex" xmlns:cx1="http://schemas.microsoft.com/office/drawing/2015/9/8/chartex" xmlns:cx2="http://schemas.microsoft.com/office/drawing/2015/10/21/chartex" xmlns:cx3="http://schemas.microsoft.com/office/drawing/2016/5/9/chartex" xmlns:cx4="http://schemas.microsoft.com/office/drawing/2016/5/10/chartex" xmlns:cx5="http://schemas.microsoft.com/office/drawing/2016/5/11/chartex" xmlns:cx6="http://schemas.microsoft.com/office/drawing/2016/5/12/chartex" xmlns:cx7="http://schemas.microsoft.com/office/drawing/2016/5/13/chartex" xmlns:cx8="http://schemas.microsoft.com/office/drawing/2016/5/14/chartex" xmlns:mc="http://schemas.openxmlformats.org/markup-compatibility/2006" xmlns:aink="http://schemas.microsoft.com/office/drawing/2016/ink" xmlns:am3d="http://schemas.microsoft.com/office/drawing/2017/model3d" xmlns:o="urn:schemas-microsoft-com:office:office" xmlns:oel="http://schemas.microsoft.com/office/2019/extlst" xmlns:r="http://schemas.openxmlformats.org/officeDocument/2006/relationships" xmlns:m="http://schemas.openxmlformats.org/officeDocument/2006/math" xmlns:v="urn:schemas-microsoft-com:vml" xmlns:wp14="http://schemas.microsoft.com/office/word/2010/wordprocessingDrawing" xmlns:wp="http://schemas.openxmlformats.org/drawingml/2006/wordprocessingDrawing" xmlns:w10="urn:schemas-microsoft-com:office:word" xmlns:w="http://schemas.openxmlformats.org/wordprocessingml/2006/main" xmlns:w14="http://schemas.microsoft.com/office/word/2010/wordml" xmlns:w15="http://schemas.microsoft.com/office/word/2012/wordml" xmlns:w16cex="http://schemas.microsoft.com/office/word/2018/wordml/cex" xmlns:w16cid="http://schemas.microsoft.com/office/word/2016/wordml/cid" xmlns:w16="http://schemas.microsoft.com/office/word/2018/wordml" xmlns:w16du="http://schemas.microsoft.com/office/word/2023/wordml/word16du" xmlns:w16sdtdh="http://schemas.microsoft.com/office/word/2020/wordml/sdtdatahash" xmlns:w16sdtfl="http://schemas.microsoft.com/office/word/2024/wordml/sdtformatlock" xmlns:w16se="http://schemas.microsoft.com/office/word/2015/wordml/symex" xmlns:wpg="http://schemas.microsoft.com/office/word/2010/wordprocessingGroup" xmlns:wpi="http://schemas.microsoft.com/office/word/2010/wordprocessingInk" xmlns:wne="http://schemas.microsoft.com/office/word/2006/wordml" xmlns:wps="http://schemas.microsoft.com/office/word/2010/wordprocessingShape" mc:Ignorable="w14 w15 w16se w16cid w16 w16cex w16sdtdh w16sdtfl w16du wp14">
+  <w:endnote w:type="separator" w:id="-1">
+    <w:p>
+      <w:pPr>
+        <w:spacing w:after="0" w:line="240" w:lineRule="auto"/>
+      </w:pPr>
+      <w:r>
+        <w:separator/>
+      </w:r>
+    </w:p>
+  </w:endnote>
+  <w:endnote w:type="continuationSeparator" w:id="0">
+    <w:p>
+      <w:pPr>
+        <w:spacing w:after="0" w:line="240" w:lineRule="auto"/>
+      </w:pPr>
+      <w:r>
+        <w:continuationSeparator/>
+      </w:r>
+    </w:p>
+  </w:endnote>
+</w:endnotes>
+</file>
+
+<file path=word/footnotes.xml><?xml version="1.0" encoding="utf-8"?>
+<w:footnotes xmlns:wpc="http://schemas.microsoft.com/office/word/2010/wordprocessingCanvas" xmlns:cx="http://schemas.microsoft.com/office/drawing/2014/chartex" xmlns:cx1="http://schemas.microsoft.com/office/drawing/2015/9/8/chartex" xmlns:cx2="http://schemas.microsoft.com/office/drawing/2015/10/21/chartex" xmlns:cx3="http://schemas.microsoft.com/office/drawing/2016/5/9/chartex" xmlns:cx4="http://schemas.microsoft.com/office/drawing/2016/5/10/chartex" xmlns:cx5="http://schemas.microsoft.com/office/drawing/2016/5/11/chartex" xmlns:cx6="http://schemas.microsoft.com/office/drawing/2016/5/12/chartex" xmlns:cx7="http://schemas.microsoft.com/office/drawing/2016/5/13/chartex" xmlns:cx8="http://schemas.microsoft.com/office/drawing/2016/5/14/chartex" xmlns:mc="http://schemas.openxmlformats.org/markup-compatibility/2006" xmlns:aink="http://schemas.microsoft.com/office/drawing/2016/ink" xmlns:am3d="http://schemas.microsoft.com/office/drawing/2017/model3d" xmlns:o="urn:schemas-microsoft-com:office:office" xmlns:oel="http://schemas.microsoft.com/office/2019/extlst" xmlns:r="http://schemas.openxmlformats.org/officeDocument/2006/relationships" xmlns:m="http://schemas.openxmlformats.org/officeDocument/2006/math" xmlns:v="urn:schemas-microsoft-com:vml" xmlns:wp14="http://schemas.microsoft.com/office/word/2010/wordprocessingDrawing" xmlns:wp="http://schemas.openxmlformats.org/drawingml/2006/wordprocessingDrawing" xmlns:w10="urn:schemas-microsoft-com:office:word" xmlns:w="http://schemas.openxmlformats.org/wordprocessingml/2006/main" xmlns:w14="http://schemas.microsoft.com/office/word/2010/wordml" xmlns:w15="http://schemas.microsoft.com/office/word/2012/wordml" xmlns:w16cex="http://schemas.microsoft.com/office/word/2018/wordml/cex" xmlns:w16cid="http://schemas.microsoft.com/office/word/2016/wordml/cid" xmlns:w16="http://schemas.microsoft.com/office/word/2018/wordml" xmlns:w16du="http://schemas.microsoft.com/office/word/2023/wordml/word16du" xmlns:w16sdtdh="http://schemas.microsoft.com/office/word/2020/wordml/sdtdatahash" xmlns:w16sdtfl="http://schemas.microsoft.com/office/word/2024/wordml/sdtformatlock" xmlns:w16se="http://schemas.microsoft.com/office/word/2015/wordml/symex" xmlns:wpg="http://schemas.microsoft.com/office/word/2010/wordprocessingGroup" xmlns:wpi="http://schemas.microsoft.com/office/word/2010/wordprocessingInk" xmlns:wne="http://schemas.microsoft.com/office/word/2006/wordml" xmlns:wps="http://schemas.microsoft.com/office/word/2010/wordprocessingShape" mc:Ignorable="w14 w15 w16se w16cid w16 w16cex w16sdtdh w16sdtfl w16du wp14">
+  <w:footnote w:type="separator" w:id="-1">
+    <w:p>
+      <w:pPr>
+        <w:spacing w:after="0" w:line="240" w:lineRule="auto"/>
+      </w:pPr>
+      <w:r>
+        <w:separator/>
+      </w:r>
+    </w:p>
+  </w:footnote>
+  <w:footnote w:type="continuationSeparator" w:id="0">
+    <w:p>
+      <w:pPr>
+        <w:spacing w:after="0" w:line="240" w:lineRule="auto"/>
+      </w:pPr>
+      <w:r>
+        <w:continuationSeparator/>
+      </w:r>
+    </w:p>
+  </w:footnote>
+</w:footnotes>
+</file>
+
 <file path=word/numbering.xml><?xml version="1.0" encoding="utf-8"?>
 <w:numbering xmlns:wpc="http://schemas.microsoft.com/office/word/2010/wordprocessingCanvas" xmlns:cx="http://schemas.microsoft.com/office/drawing/2014/chartex" xmlns:cx1="http://schemas.microsoft.com/office/drawing/2015/9/8/chartex" xmlns:cx2="http://schemas.microsoft.com/office/drawing/2015/10/21/chartex" xmlns:cx3="http://schemas.microsoft.com/office/drawing/2016/5/9/chartex" xmlns:cx4="http://schemas.microsoft.com/office/drawing/2016/5/10/chartex" xmlns:cx5="http://schemas.microsoft.com/office/drawing/2016/5/11/chartex" xmlns:cx6="http://schemas.microsoft.com/office/drawing/2016/5/12/chartex" xmlns:cx7="http://schemas.microsoft.com/office/drawing/2016/5/13/chartex" xmlns:cx8="http://schemas.microsoft.com/office/drawing/2016/5/14/chartex" xmlns:mc="http://schemas.openxmlformats.org/markup-compatibility/2006" xmlns:aink="http://schemas.microsoft.com/office/drawing/2016/ink" xmlns:am3d="http://schemas.microsoft.com/office/drawing/2017/model3d" xmlns:o="urn:schemas-microsoft-com:office:office" xmlns:oel="http://schemas.microsoft.com/office/2019/extlst" xmlns:r="http://schemas.openxmlformats.org/officeDocument/2006/relationships" xmlns:m="http://schemas.openxmlformats.org/officeDocument/2006/math" xmlns:v="urn:schemas-microsoft-com:vml" xmlns:wp14="http://schemas.microsoft.com/office/word/2010/wordprocessingDrawing" xmlns:wp="http://schemas.openxmlformats.org/drawingml/2006/wordprocessingDrawing" xmlns:w10="urn:schemas-microsoft-com:office:word" xmlns:w="http://schemas.openxmlformats.org/wordprocessingml/2006/main" xmlns:w14="http://schemas.microsoft.com/office/word/2010/wordml" xmlns:w15="http://schemas.microsoft.com/office/word/2012/wordml" xmlns:w16cex="http://schemas.microsoft.com/office/word/2018/wordml/cex" xmlns:w16cid="http://schemas.microsoft.com/office/word/2016/wordml/cid" xmlns:w16="http://schemas.microsoft.com/office/word/2018/wordml" xmlns:w16du="http://schemas.microsoft.com/office/word/2023/wordml/word16du" xmlns:w16sdtdh="http://schemas.microsoft.com/office/word/2020/wordml/sdtdatahash" xmlns:w16sdtfl="http://schemas.microsoft.com/office/word/2024/wordml/sdtformatlock" xmlns:w16se="http://schemas.microsoft.com/office/word/2015/wordml/symex" xmlns:wpg="http://schemas.microsoft.com/office/word/2010/wordprocessingGroup" xmlns:wpi="http://schemas.microsoft.com/office/word/2010/wordprocessingInk" xmlns:wne="http://schemas.microsoft.com/office/word/2006/wordml" xmlns:wps="http://schemas.microsoft.com/office/word/2010/wordprocessingShape" mc:Ignorable="w14 w15 w16se w16cid w16 w16cex w16sdtdh w16sdtfl w16du wp14">
   <w:abstractNum w:abstractNumId="0" w15:restartNumberingAfterBreak="0">
-    <w:nsid w:val="1B281303"/>
+    <w:nsid w:val="100D6852"/>
     <w:multiLevelType w:val="hybridMultilevel"/>
-    <w:tmpl w:val="E76499F6"/>
+    <w:tmpl w:val="EE0251BA"/>
     <w:lvl w:ilvl="0" w:tplc="04090017">
       <w:start w:val="1"/>
       <w:numFmt w:val="lowerLetter"/>
@@ -320,8 +372,284 @@
       </w:pPr>
     </w:lvl>
   </w:abstractNum>
-  <w:num w:numId="1" w16cid:durableId="747115640">
+  <w:abstractNum w:abstractNumId="1" w15:restartNumberingAfterBreak="0">
+    <w:nsid w:val="1AA43419"/>
+    <w:multiLevelType w:val="hybridMultilevel"/>
+    <w:tmpl w:val="CC184F4C"/>
+    <w:lvl w:ilvl="0" w:tplc="04090017">
+      <w:start w:val="1"/>
+      <w:numFmt w:val="lowerLetter"/>
+      <w:lvlText w:val="%1)"/>
+      <w:lvlJc w:val="left"/>
+      <w:pPr>
+        <w:ind w:left="720" w:hanging="360"/>
+      </w:pPr>
+      <w:rPr>
+        <w:rFonts w:hint="default"/>
+      </w:rPr>
+    </w:lvl>
+    <w:lvl w:ilvl="1" w:tplc="04090019" w:tentative="1">
+      <w:start w:val="1"/>
+      <w:numFmt w:val="lowerLetter"/>
+      <w:lvlText w:val="%2."/>
+      <w:lvlJc w:val="left"/>
+      <w:pPr>
+        <w:ind w:left="1440" w:hanging="360"/>
+      </w:pPr>
+    </w:lvl>
+    <w:lvl w:ilvl="2" w:tplc="0409001B" w:tentative="1">
+      <w:start w:val="1"/>
+      <w:numFmt w:val="lowerRoman"/>
+      <w:lvlText w:val="%3."/>
+      <w:lvlJc w:val="right"/>
+      <w:pPr>
+        <w:ind w:left="2160" w:hanging="180"/>
+      </w:pPr>
+    </w:lvl>
+    <w:lvl w:ilvl="3" w:tplc="0409000F" w:tentative="1">
+      <w:start w:val="1"/>
+      <w:numFmt w:val="decimal"/>
+      <w:lvlText w:val="%4."/>
+      <w:lvlJc w:val="left"/>
+      <w:pPr>
+        <w:ind w:left="2880" w:hanging="360"/>
+      </w:pPr>
+    </w:lvl>
+    <w:lvl w:ilvl="4" w:tplc="04090019" w:tentative="1">
+      <w:start w:val="1"/>
+      <w:numFmt w:val="lowerLetter"/>
+      <w:lvlText w:val="%5."/>
+      <w:lvlJc w:val="left"/>
+      <w:pPr>
+        <w:ind w:left="3600" w:hanging="360"/>
+      </w:pPr>
+    </w:lvl>
+    <w:lvl w:ilvl="5" w:tplc="0409001B" w:tentative="1">
+      <w:start w:val="1"/>
+      <w:numFmt w:val="lowerRoman"/>
+      <w:lvlText w:val="%6."/>
+      <w:lvlJc w:val="right"/>
+      <w:pPr>
+        <w:ind w:left="4320" w:hanging="180"/>
+      </w:pPr>
+    </w:lvl>
+    <w:lvl w:ilvl="6" w:tplc="0409000F" w:tentative="1">
+      <w:start w:val="1"/>
+      <w:numFmt w:val="decimal"/>
+      <w:lvlText w:val="%7."/>
+      <w:lvlJc w:val="left"/>
+      <w:pPr>
+        <w:ind w:left="5040" w:hanging="360"/>
+      </w:pPr>
+    </w:lvl>
+    <w:lvl w:ilvl="7" w:tplc="04090019" w:tentative="1">
+      <w:start w:val="1"/>
+      <w:numFmt w:val="lowerLetter"/>
+      <w:lvlText w:val="%8."/>
+      <w:lvlJc w:val="left"/>
+      <w:pPr>
+        <w:ind w:left="5760" w:hanging="360"/>
+      </w:pPr>
+    </w:lvl>
+    <w:lvl w:ilvl="8" w:tplc="0409001B" w:tentative="1">
+      <w:start w:val="1"/>
+      <w:numFmt w:val="lowerRoman"/>
+      <w:lvlText w:val="%9."/>
+      <w:lvlJc w:val="right"/>
+      <w:pPr>
+        <w:ind w:left="6480" w:hanging="180"/>
+      </w:pPr>
+    </w:lvl>
+  </w:abstractNum>
+  <w:abstractNum w:abstractNumId="2" w15:restartNumberingAfterBreak="0">
+    <w:nsid w:val="20DC56B4"/>
+    <w:multiLevelType w:val="hybridMultilevel"/>
+    <w:tmpl w:val="AE42CBBE"/>
+    <w:lvl w:ilvl="0" w:tplc="04090017">
+      <w:start w:val="1"/>
+      <w:numFmt w:val="lowerLetter"/>
+      <w:lvlText w:val="%1)"/>
+      <w:lvlJc w:val="left"/>
+      <w:pPr>
+        <w:ind w:left="720" w:hanging="360"/>
+      </w:pPr>
+      <w:rPr>
+        <w:rFonts w:hint="default"/>
+      </w:rPr>
+    </w:lvl>
+    <w:lvl w:ilvl="1" w:tplc="04090019" w:tentative="1">
+      <w:start w:val="1"/>
+      <w:numFmt w:val="lowerLetter"/>
+      <w:lvlText w:val="%2."/>
+      <w:lvlJc w:val="left"/>
+      <w:pPr>
+        <w:ind w:left="1440" w:hanging="360"/>
+      </w:pPr>
+    </w:lvl>
+    <w:lvl w:ilvl="2" w:tplc="0409001B" w:tentative="1">
+      <w:start w:val="1"/>
+      <w:numFmt w:val="lowerRoman"/>
+      <w:lvlText w:val="%3."/>
+      <w:lvlJc w:val="right"/>
+      <w:pPr>
+        <w:ind w:left="2160" w:hanging="180"/>
+      </w:pPr>
+    </w:lvl>
+    <w:lvl w:ilvl="3" w:tplc="0409000F" w:tentative="1">
+      <w:start w:val="1"/>
+      <w:numFmt w:val="decimal"/>
+      <w:lvlText w:val="%4."/>
+      <w:lvlJc w:val="left"/>
+      <w:pPr>
+        <w:ind w:left="2880" w:hanging="360"/>
+      </w:pPr>
+    </w:lvl>
+    <w:lvl w:ilvl="4" w:tplc="04090019" w:tentative="1">
+      <w:start w:val="1"/>
+      <w:numFmt w:val="lowerLetter"/>
+      <w:lvlText w:val="%5."/>
+      <w:lvlJc w:val="left"/>
+      <w:pPr>
+        <w:ind w:left="3600" w:hanging="360"/>
+      </w:pPr>
+    </w:lvl>
+    <w:lvl w:ilvl="5" w:tplc="0409001B" w:tentative="1">
+      <w:start w:val="1"/>
+      <w:numFmt w:val="lowerRoman"/>
+      <w:lvlText w:val="%6."/>
+      <w:lvlJc w:val="right"/>
+      <w:pPr>
+        <w:ind w:left="4320" w:hanging="180"/>
+      </w:pPr>
+    </w:lvl>
+    <w:lvl w:ilvl="6" w:tplc="0409000F" w:tentative="1">
+      <w:start w:val="1"/>
+      <w:numFmt w:val="decimal"/>
+      <w:lvlText w:val="%7."/>
+      <w:lvlJc w:val="left"/>
+      <w:pPr>
+        <w:ind w:left="5040" w:hanging="360"/>
+      </w:pPr>
+    </w:lvl>
+    <w:lvl w:ilvl="7" w:tplc="04090019" w:tentative="1">
+      <w:start w:val="1"/>
+      <w:numFmt w:val="lowerLetter"/>
+      <w:lvlText w:val="%8."/>
+      <w:lvlJc w:val="left"/>
+      <w:pPr>
+        <w:ind w:left="5760" w:hanging="360"/>
+      </w:pPr>
+    </w:lvl>
+    <w:lvl w:ilvl="8" w:tplc="0409001B" w:tentative="1">
+      <w:start w:val="1"/>
+      <w:numFmt w:val="lowerRoman"/>
+      <w:lvlText w:val="%9."/>
+      <w:lvlJc w:val="right"/>
+      <w:pPr>
+        <w:ind w:left="6480" w:hanging="180"/>
+      </w:pPr>
+    </w:lvl>
+  </w:abstractNum>
+  <w:abstractNum w:abstractNumId="3" w15:restartNumberingAfterBreak="0">
+    <w:nsid w:val="4B203EBF"/>
+    <w:multiLevelType w:val="hybridMultilevel"/>
+    <w:tmpl w:val="8CB80A0A"/>
+    <w:lvl w:ilvl="0" w:tplc="04090017">
+      <w:start w:val="1"/>
+      <w:numFmt w:val="lowerLetter"/>
+      <w:lvlText w:val="%1)"/>
+      <w:lvlJc w:val="left"/>
+      <w:pPr>
+        <w:ind w:left="720" w:hanging="360"/>
+      </w:pPr>
+      <w:rPr>
+        <w:rFonts w:hint="default"/>
+      </w:rPr>
+    </w:lvl>
+    <w:lvl w:ilvl="1" w:tplc="04090019" w:tentative="1">
+      <w:start w:val="1"/>
+      <w:numFmt w:val="lowerLetter"/>
+      <w:lvlText w:val="%2."/>
+      <w:lvlJc w:val="left"/>
+      <w:pPr>
+        <w:ind w:left="1440" w:hanging="360"/>
+      </w:pPr>
+    </w:lvl>
+    <w:lvl w:ilvl="2" w:tplc="0409001B" w:tentative="1">
+      <w:start w:val="1"/>
+      <w:numFmt w:val="lowerRoman"/>
+      <w:lvlText w:val="%3."/>
+      <w:lvlJc w:val="right"/>
+      <w:pPr>
+        <w:ind w:left="2160" w:hanging="180"/>
+      </w:pPr>
+    </w:lvl>
+    <w:lvl w:ilvl="3" w:tplc="0409000F" w:tentative="1">
+      <w:start w:val="1"/>
+      <w:numFmt w:val="decimal"/>
+      <w:lvlText w:val="%4."/>
+      <w:lvlJc w:val="left"/>
+      <w:pPr>
+        <w:ind w:left="2880" w:hanging="360"/>
+      </w:pPr>
+    </w:lvl>
+    <w:lvl w:ilvl="4" w:tplc="04090019" w:tentative="1">
+      <w:start w:val="1"/>
+      <w:numFmt w:val="lowerLetter"/>
+      <w:lvlText w:val="%5."/>
+      <w:lvlJc w:val="left"/>
+      <w:pPr>
+        <w:ind w:left="3600" w:hanging="360"/>
+      </w:pPr>
+    </w:lvl>
+    <w:lvl w:ilvl="5" w:tplc="0409001B" w:tentative="1">
+      <w:start w:val="1"/>
+      <w:numFmt w:val="lowerRoman"/>
+      <w:lvlText w:val="%6."/>
+      <w:lvlJc w:val="right"/>
+      <w:pPr>
+        <w:ind w:left="4320" w:hanging="180"/>
+      </w:pPr>
+    </w:lvl>
+    <w:lvl w:ilvl="6" w:tplc="0409000F" w:tentative="1">
+      <w:start w:val="1"/>
+      <w:numFmt w:val="decimal"/>
+      <w:lvlText w:val="%7."/>
+      <w:lvlJc w:val="left"/>
+      <w:pPr>
+        <w:ind w:left="5040" w:hanging="360"/>
+      </w:pPr>
+    </w:lvl>
+    <w:lvl w:ilvl="7" w:tplc="04090019" w:tentative="1">
+      <w:start w:val="1"/>
+      <w:numFmt w:val="lowerLetter"/>
+      <w:lvlText w:val="%8."/>
+      <w:lvlJc w:val="left"/>
+      <w:pPr>
+        <w:ind w:left="5760" w:hanging="360"/>
+      </w:pPr>
+    </w:lvl>
+    <w:lvl w:ilvl="8" w:tplc="0409001B" w:tentative="1">
+      <w:start w:val="1"/>
+      <w:numFmt w:val="lowerRoman"/>
+      <w:lvlText w:val="%9."/>
+      <w:lvlJc w:val="right"/>
+      <w:pPr>
+        <w:ind w:left="6480" w:hanging="180"/>
+      </w:pPr>
+    </w:lvl>
+  </w:abstractNum>
+  <w:num w:numId="1" w16cid:durableId="1343972861">
+    <w:abstractNumId w:val="2"/>
+  </w:num>
+  <w:num w:numId="2" w16cid:durableId="1612128299">
+    <w:abstractNumId w:val="3"/>
+  </w:num>
+  <w:num w:numId="3" w16cid:durableId="1618441853">
     <w:abstractNumId w:val="0"/>
+  </w:num>
+  <w:num w:numId="4" w16cid:durableId="1949314176">
+    <w:abstractNumId w:val="1"/>
   </w:num>
 </w:numbering>
 </file>
@@ -734,7 +1062,7 @@
     <w:link w:val="Heading1Char"/>
     <w:uiPriority w:val="9"/>
     <w:qFormat/>
-    <w:rsid w:val="00160BBB"/>
+    <w:rsid w:val="00A8665E"/>
     <w:pPr>
       <w:keepNext/>
       <w:keepLines/>
@@ -757,7 +1085,7 @@
     <w:semiHidden/>
     <w:unhideWhenUsed/>
     <w:qFormat/>
-    <w:rsid w:val="00160BBB"/>
+    <w:rsid w:val="00A8665E"/>
     <w:pPr>
       <w:keepNext/>
       <w:keepLines/>
@@ -780,7 +1108,7 @@
     <w:semiHidden/>
     <w:unhideWhenUsed/>
     <w:qFormat/>
-    <w:rsid w:val="00160BBB"/>
+    <w:rsid w:val="00A8665E"/>
     <w:pPr>
       <w:keepNext/>
       <w:keepLines/>
@@ -803,7 +1131,7 @@
     <w:semiHidden/>
     <w:unhideWhenUsed/>
     <w:qFormat/>
-    <w:rsid w:val="00160BBB"/>
+    <w:rsid w:val="00A8665E"/>
     <w:pPr>
       <w:keepNext/>
       <w:keepLines/>
@@ -826,7 +1154,7 @@
     <w:semiHidden/>
     <w:unhideWhenUsed/>
     <w:qFormat/>
-    <w:rsid w:val="00160BBB"/>
+    <w:rsid w:val="00A8665E"/>
     <w:pPr>
       <w:keepNext/>
       <w:keepLines/>
@@ -847,7 +1175,7 @@
     <w:semiHidden/>
     <w:unhideWhenUsed/>
     <w:qFormat/>
-    <w:rsid w:val="00160BBB"/>
+    <w:rsid w:val="00A8665E"/>
     <w:pPr>
       <w:keepNext/>
       <w:keepLines/>
@@ -870,7 +1198,7 @@
     <w:semiHidden/>
     <w:unhideWhenUsed/>
     <w:qFormat/>
-    <w:rsid w:val="00160BBB"/>
+    <w:rsid w:val="00A8665E"/>
     <w:pPr>
       <w:keepNext/>
       <w:keepLines/>
@@ -891,7 +1219,7 @@
     <w:semiHidden/>
     <w:unhideWhenUsed/>
     <w:qFormat/>
-    <w:rsid w:val="00160BBB"/>
+    <w:rsid w:val="00A8665E"/>
     <w:pPr>
       <w:keepNext/>
       <w:keepLines/>
@@ -914,7 +1242,7 @@
     <w:semiHidden/>
     <w:unhideWhenUsed/>
     <w:qFormat/>
-    <w:rsid w:val="00160BBB"/>
+    <w:rsid w:val="00A8665E"/>
     <w:pPr>
       <w:keepNext/>
       <w:keepLines/>
@@ -958,7 +1286,7 @@
     <w:basedOn w:val="DefaultParagraphFont"/>
     <w:link w:val="Heading1"/>
     <w:uiPriority w:val="9"/>
-    <w:rsid w:val="00160BBB"/>
+    <w:rsid w:val="00A8665E"/>
     <w:rPr>
       <w:rFonts w:asciiTheme="majorHAnsi" w:eastAsiaTheme="majorEastAsia" w:hAnsiTheme="majorHAnsi" w:cstheme="majorBidi"/>
       <w:color w:val="0F4761" w:themeColor="accent1" w:themeShade="BF"/>
@@ -972,7 +1300,7 @@
     <w:link w:val="Heading2"/>
     <w:uiPriority w:val="9"/>
     <w:semiHidden/>
-    <w:rsid w:val="00160BBB"/>
+    <w:rsid w:val="00A8665E"/>
     <w:rPr>
       <w:rFonts w:asciiTheme="majorHAnsi" w:eastAsiaTheme="majorEastAsia" w:hAnsiTheme="majorHAnsi" w:cstheme="majorBidi"/>
       <w:color w:val="0F4761" w:themeColor="accent1" w:themeShade="BF"/>
@@ -986,7 +1314,7 @@
     <w:link w:val="Heading3"/>
     <w:uiPriority w:val="9"/>
     <w:semiHidden/>
-    <w:rsid w:val="00160BBB"/>
+    <w:rsid w:val="00A8665E"/>
     <w:rPr>
       <w:rFonts w:eastAsiaTheme="majorEastAsia" w:cstheme="majorBidi"/>
       <w:color w:val="0F4761" w:themeColor="accent1" w:themeShade="BF"/>
@@ -1000,7 +1328,7 @@
     <w:link w:val="Heading4"/>
     <w:uiPriority w:val="9"/>
     <w:semiHidden/>
-    <w:rsid w:val="00160BBB"/>
+    <w:rsid w:val="00A8665E"/>
     <w:rPr>
       <w:rFonts w:eastAsiaTheme="majorEastAsia" w:cstheme="majorBidi"/>
       <w:i/>
@@ -1014,7 +1342,7 @@
     <w:link w:val="Heading5"/>
     <w:uiPriority w:val="9"/>
     <w:semiHidden/>
-    <w:rsid w:val="00160BBB"/>
+    <w:rsid w:val="00A8665E"/>
     <w:rPr>
       <w:rFonts w:eastAsiaTheme="majorEastAsia" w:cstheme="majorBidi"/>
       <w:color w:val="0F4761" w:themeColor="accent1" w:themeShade="BF"/>
@@ -1026,7 +1354,7 @@
     <w:link w:val="Heading6"/>
     <w:uiPriority w:val="9"/>
     <w:semiHidden/>
-    <w:rsid w:val="00160BBB"/>
+    <w:rsid w:val="00A8665E"/>
     <w:rPr>
       <w:rFonts w:eastAsiaTheme="majorEastAsia" w:cstheme="majorBidi"/>
       <w:i/>
@@ -1040,7 +1368,7 @@
     <w:link w:val="Heading7"/>
     <w:uiPriority w:val="9"/>
     <w:semiHidden/>
-    <w:rsid w:val="00160BBB"/>
+    <w:rsid w:val="00A8665E"/>
     <w:rPr>
       <w:rFonts w:eastAsiaTheme="majorEastAsia" w:cstheme="majorBidi"/>
       <w:color w:val="595959" w:themeColor="text1" w:themeTint="A6"/>
@@ -1052,7 +1380,7 @@
     <w:link w:val="Heading8"/>
     <w:uiPriority w:val="9"/>
     <w:semiHidden/>
-    <w:rsid w:val="00160BBB"/>
+    <w:rsid w:val="00A8665E"/>
     <w:rPr>
       <w:rFonts w:eastAsiaTheme="majorEastAsia" w:cstheme="majorBidi"/>
       <w:i/>
@@ -1066,7 +1394,7 @@
     <w:link w:val="Heading9"/>
     <w:uiPriority w:val="9"/>
     <w:semiHidden/>
-    <w:rsid w:val="00160BBB"/>
+    <w:rsid w:val="00A8665E"/>
     <w:rPr>
       <w:rFonts w:eastAsiaTheme="majorEastAsia" w:cstheme="majorBidi"/>
       <w:color w:val="272727" w:themeColor="text1" w:themeTint="D8"/>
@@ -1079,7 +1407,7 @@
     <w:link w:val="TitleChar"/>
     <w:uiPriority w:val="10"/>
     <w:qFormat/>
-    <w:rsid w:val="00160BBB"/>
+    <w:rsid w:val="00A8665E"/>
     <w:pPr>
       <w:spacing w:after="80" w:line="240" w:lineRule="auto"/>
       <w:contextualSpacing/>
@@ -1097,7 +1425,7 @@
     <w:basedOn w:val="DefaultParagraphFont"/>
     <w:link w:val="Title"/>
     <w:uiPriority w:val="10"/>
-    <w:rsid w:val="00160BBB"/>
+    <w:rsid w:val="00A8665E"/>
     <w:rPr>
       <w:rFonts w:asciiTheme="majorHAnsi" w:eastAsiaTheme="majorEastAsia" w:hAnsiTheme="majorHAnsi" w:cstheme="majorBidi"/>
       <w:spacing w:val="-10"/>
@@ -1113,7 +1441,7 @@
     <w:link w:val="SubtitleChar"/>
     <w:uiPriority w:val="11"/>
     <w:qFormat/>
-    <w:rsid w:val="00160BBB"/>
+    <w:rsid w:val="00A8665E"/>
     <w:pPr>
       <w:numPr>
         <w:ilvl w:val="1"/>
@@ -1132,7 +1460,7 @@
     <w:basedOn w:val="DefaultParagraphFont"/>
     <w:link w:val="Subtitle"/>
     <w:uiPriority w:val="11"/>
-    <w:rsid w:val="00160BBB"/>
+    <w:rsid w:val="00A8665E"/>
     <w:rPr>
       <w:rFonts w:eastAsiaTheme="majorEastAsia" w:cstheme="majorBidi"/>
       <w:color w:val="595959" w:themeColor="text1" w:themeTint="A6"/>
@@ -1148,7 +1476,7 @@
     <w:link w:val="QuoteChar"/>
     <w:uiPriority w:val="29"/>
     <w:qFormat/>
-    <w:rsid w:val="00160BBB"/>
+    <w:rsid w:val="00A8665E"/>
     <w:pPr>
       <w:spacing w:before="160"/>
       <w:jc w:val="center"/>
@@ -1164,7 +1492,7 @@
     <w:basedOn w:val="DefaultParagraphFont"/>
     <w:link w:val="Quote"/>
     <w:uiPriority w:val="29"/>
-    <w:rsid w:val="00160BBB"/>
+    <w:rsid w:val="00A8665E"/>
     <w:rPr>
       <w:i/>
       <w:iCs/>
@@ -1176,7 +1504,7 @@
     <w:basedOn w:val="Normal"/>
     <w:uiPriority w:val="34"/>
     <w:qFormat/>
-    <w:rsid w:val="00160BBB"/>
+    <w:rsid w:val="00A8665E"/>
     <w:pPr>
       <w:ind w:left="720"/>
       <w:contextualSpacing/>
@@ -1187,7 +1515,7 @@
     <w:basedOn w:val="DefaultParagraphFont"/>
     <w:uiPriority w:val="21"/>
     <w:qFormat/>
-    <w:rsid w:val="00160BBB"/>
+    <w:rsid w:val="00A8665E"/>
     <w:rPr>
       <w:i/>
       <w:iCs/>
@@ -1201,7 +1529,7 @@
     <w:link w:val="IntenseQuoteChar"/>
     <w:uiPriority w:val="30"/>
     <w:qFormat/>
-    <w:rsid w:val="00160BBB"/>
+    <w:rsid w:val="00A8665E"/>
     <w:pPr>
       <w:pBdr>
         <w:top w:val="single" w:sz="4" w:space="10" w:color="0F4761" w:themeColor="accent1" w:themeShade="BF"/>
@@ -1222,7 +1550,7 @@
     <w:basedOn w:val="DefaultParagraphFont"/>
     <w:link w:val="IntenseQuote"/>
     <w:uiPriority w:val="30"/>
-    <w:rsid w:val="00160BBB"/>
+    <w:rsid w:val="00A8665E"/>
     <w:rPr>
       <w:i/>
       <w:iCs/>
@@ -1234,7 +1562,7 @@
     <w:basedOn w:val="DefaultParagraphFont"/>
     <w:uiPriority w:val="32"/>
     <w:qFormat/>
-    <w:rsid w:val="00160BBB"/>
+    <w:rsid w:val="00A8665E"/>
     <w:rPr>
       <w:b/>
       <w:bCs/>
@@ -1242,6 +1570,50 @@
       <w:color w:val="0F4761" w:themeColor="accent1" w:themeShade="BF"/>
       <w:spacing w:val="5"/>
     </w:rPr>
+  </w:style>
+  <w:style w:type="paragraph" w:styleId="Header">
+    <w:name w:val="header"/>
+    <w:basedOn w:val="Normal"/>
+    <w:link w:val="HeaderChar"/>
+    <w:uiPriority w:val="99"/>
+    <w:unhideWhenUsed/>
+    <w:rsid w:val="00A8665E"/>
+    <w:pPr>
+      <w:tabs>
+        <w:tab w:val="center" w:pos="4680"/>
+        <w:tab w:val="right" w:pos="9360"/>
+      </w:tabs>
+      <w:spacing w:after="0" w:line="240" w:lineRule="auto"/>
+    </w:pPr>
+  </w:style>
+  <w:style w:type="character" w:customStyle="1" w:styleId="HeaderChar">
+    <w:name w:val="Header Char"/>
+    <w:basedOn w:val="DefaultParagraphFont"/>
+    <w:link w:val="Header"/>
+    <w:uiPriority w:val="99"/>
+    <w:rsid w:val="00A8665E"/>
+  </w:style>
+  <w:style w:type="paragraph" w:styleId="Footer">
+    <w:name w:val="footer"/>
+    <w:basedOn w:val="Normal"/>
+    <w:link w:val="FooterChar"/>
+    <w:uiPriority w:val="99"/>
+    <w:unhideWhenUsed/>
+    <w:rsid w:val="00A8665E"/>
+    <w:pPr>
+      <w:tabs>
+        <w:tab w:val="center" w:pos="4680"/>
+        <w:tab w:val="right" w:pos="9360"/>
+      </w:tabs>
+      <w:spacing w:after="0" w:line="240" w:lineRule="auto"/>
+    </w:pPr>
+  </w:style>
+  <w:style w:type="character" w:customStyle="1" w:styleId="FooterChar">
+    <w:name w:val="Footer Char"/>
+    <w:basedOn w:val="DefaultParagraphFont"/>
+    <w:link w:val="Footer"/>
+    <w:uiPriority w:val="99"/>
+    <w:rsid w:val="00A8665E"/>
   </w:style>
 </w:styles>
 </file>

</xml_diff>